<commit_message>
- Answer Servlet Quiz.
</commit_message>
<xml_diff>
--- a/IntroServletAndWebContainer/IntroductionToServletsQuiz.docx
+++ b/IntroServletAndWebContainer/IntroductionToServletsQuiz.docx
@@ -191,31 +191,7 @@
         <w:rPr>
           <w:rFonts w:ascii="Times New Roman" w:eastAsia="Times New Roman" w:hAnsi="Times New Roman" w:cs="Times New Roman"/>
         </w:rPr>
-        <w:t>When a request comes to the web server, if the server sees</w:t>
-      </w:r>
-      <w:r>
-        <w:rPr>
-          <w:rFonts w:ascii="Times New Roman" w:eastAsia="Times New Roman" w:hAnsi="Times New Roman" w:cs="Times New Roman"/>
-        </w:rPr>
-        <w:t xml:space="preserve"> </w:t>
-      </w:r>
-      <w:r>
-        <w:rPr>
-          <w:rFonts w:ascii="Times New Roman" w:eastAsia="Times New Roman" w:hAnsi="Times New Roman" w:cs="Times New Roman"/>
-        </w:rPr>
-        <w:t xml:space="preserve">the request is for a </w:t>
-      </w:r>
-      <w:r>
-        <w:rPr>
-          <w:rFonts w:ascii="Times New Roman" w:eastAsia="Times New Roman" w:hAnsi="Times New Roman" w:cs="Times New Roman"/>
-        </w:rPr>
-        <w:t>s</w:t>
-      </w:r>
-      <w:r>
-        <w:rPr>
-          <w:rFonts w:ascii="Times New Roman" w:eastAsia="Times New Roman" w:hAnsi="Times New Roman" w:cs="Times New Roman"/>
-        </w:rPr>
-        <w:t>ervlet, it passes the request data to the</w:t>
+        <w:t>When a request comes to the web server, if the server sees the request is for a servlet, it passes the request data to the</w:t>
       </w:r>
       <w:r>
         <w:rPr>
@@ -273,19 +249,7 @@
         <w:rPr>
           <w:rFonts w:ascii="Times New Roman" w:eastAsia="Times New Roman" w:hAnsi="Times New Roman" w:cs="Times New Roman"/>
         </w:rPr>
-        <w:t xml:space="preserve"> objects and passes them to the servlet, and</w:t>
-      </w:r>
-      <w:r>
-        <w:rPr>
-          <w:rFonts w:ascii="Times New Roman" w:eastAsia="Times New Roman" w:hAnsi="Times New Roman" w:cs="Times New Roman"/>
-        </w:rPr>
-        <w:t xml:space="preserve"> </w:t>
-      </w:r>
-      <w:r>
-        <w:rPr>
-          <w:rFonts w:ascii="Times New Roman" w:eastAsia="Times New Roman" w:hAnsi="Times New Roman" w:cs="Times New Roman"/>
-        </w:rPr>
-        <w:t>returns to the web server the response stream that the</w:t>
+        <w:t xml:space="preserve"> objects and passes them to the servlet, and returns to the web server the response stream that the</w:t>
       </w:r>
       <w:r>
         <w:rPr>
@@ -331,8 +295,10 @@
         <w:rPr>
           <w:rFonts w:ascii="Times New Roman" w:eastAsia="Times New Roman" w:hAnsi="Times New Roman" w:cs="Times New Roman"/>
         </w:rPr>
-        <w:t>Browser</w:t>
-      </w:r>
+        <w:t>Servlet container</w:t>
+      </w:r>
+      <w:bookmarkStart w:id="0" w:name="_GoBack"/>
+      <w:bookmarkEnd w:id="0"/>
     </w:p>
     <w:p>
       <w:pPr>
@@ -477,21 +443,7 @@
         <w:rPr>
           <w:rFonts w:ascii="Times New Roman" w:eastAsia="Times New Roman" w:hAnsi="Times New Roman" w:cs="Times New Roman"/>
         </w:rPr>
-        <w:t xml:space="preserve">Servlet container calls </w:t>
-      </w:r>
-      <w:proofErr w:type="spellStart"/>
-      <w:r>
-        <w:rPr>
-          <w:rFonts w:ascii="Times New Roman" w:eastAsia="Times New Roman" w:hAnsi="Times New Roman" w:cs="Times New Roman"/>
-        </w:rPr>
-        <w:t>init</w:t>
-      </w:r>
-      <w:proofErr w:type="spellEnd"/>
-      <w:r>
-        <w:rPr>
-          <w:rFonts w:ascii="Times New Roman" w:eastAsia="Times New Roman" w:hAnsi="Times New Roman" w:cs="Times New Roman"/>
-        </w:rPr>
-        <w:t xml:space="preserve"> once time, after load servlet class and instantiate servlet. </w:t>
+        <w:t xml:space="preserve">Servlet container calls init once time, after load servlet class and instantiate servlet. </w:t>
       </w:r>
     </w:p>
     <w:p>
@@ -643,8 +595,6 @@
         </w:rPr>
         <w:t>have only one instance of servlet.</w:t>
       </w:r>
-      <w:bookmarkStart w:id="0" w:name="_GoBack"/>
-      <w:bookmarkEnd w:id="0"/>
     </w:p>
     <w:p/>
     <w:sectPr>
@@ -989,6 +939,7 @@
     <w:lsdException w:name="HTML Sample" w:semiHidden="1" w:unhideWhenUsed="1"/>
     <w:lsdException w:name="HTML Typewriter" w:semiHidden="1" w:unhideWhenUsed="1"/>
     <w:lsdException w:name="HTML Variable" w:semiHidden="1" w:unhideWhenUsed="1"/>
+    <w:lsdException w:name="Normal Table" w:semiHidden="1" w:unhideWhenUsed="1"/>
     <w:lsdException w:name="annotation subject" w:semiHidden="1" w:unhideWhenUsed="1"/>
     <w:lsdException w:name="No List" w:semiHidden="1" w:unhideWhenUsed="1"/>
     <w:lsdException w:name="Outline List 1" w:semiHidden="1" w:unhideWhenUsed="1"/>
@@ -1035,8 +986,10 @@
     <w:lsdException w:name="Table Subtle 2" w:semiHidden="1" w:unhideWhenUsed="1"/>
     <w:lsdException w:name="Table Web 1" w:semiHidden="1" w:unhideWhenUsed="1"/>
     <w:lsdException w:name="Table Web 2" w:semiHidden="1" w:unhideWhenUsed="1"/>
+    <w:lsdException w:name="Table Web 3" w:semiHidden="1" w:unhideWhenUsed="1"/>
     <w:lsdException w:name="Balloon Text" w:semiHidden="1" w:unhideWhenUsed="1"/>
     <w:lsdException w:name="Table Grid" w:uiPriority="39"/>
+    <w:lsdException w:name="Table Theme" w:semiHidden="1" w:unhideWhenUsed="1"/>
     <w:lsdException w:name="Placeholder Text" w:semiHidden="1"/>
     <w:lsdException w:name="No Spacing" w:uiPriority="1" w:qFormat="1"/>
     <w:lsdException w:name="Light Shading" w:uiPriority="60"/>

</xml_diff>